<commit_message>
Comecando projeto com POO
</commit_message>
<xml_diff>
--- a/projetos/01072022/desafio respostas.docx
+++ b/projetos/01072022/desafio respostas.docx
@@ -1319,7 +1319,7 @@
           <w:szCs w:val="14"/>
           <w:lang w:val="pt-BR"/>
         </w:rPr>
-        <w:t xml:space="preserve">                                  WHERE ENT.BDCODEMP = 67 AND ENT.BDREFLAN = 202101 AND ENT.BDCHAVE = 1</w:t>
+        <w:t xml:space="preserve">                                  WHERE ENT.BDCODEMP = 67 AND ENT.BDREFLAN = 202101</w:t>
       </w:r>
     </w:p>
     <w:p>
@@ -1415,34 +1415,7 @@
           <w:szCs w:val="14"/>
           <w:lang w:val="pt-BR"/>
         </w:rPr>
-        <w:t xml:space="preserve">                        JOIN VEF_EMP_TMOVPROENT PRO ON (PRO.BDCODEMP = ITENS.BDCODEMP AND PRO.BDCHAVE = ITENS.BDCHAVE AND PRO.BDORDEM = </w:t>
-      </w:r>
-      <w:r>
-        <w:rPr>
-          <w:rFonts w:hint="default"/>
-          <w:sz w:val="14"/>
-          <w:szCs w:val="14"/>
-          <w:lang w:val="pt-BR"/>
-        </w:rPr>
-        <w:tab/>
-      </w:r>
-      <w:r>
-        <w:rPr>
-          <w:rFonts w:hint="default"/>
-          <w:sz w:val="14"/>
-          <w:szCs w:val="14"/>
-          <w:lang w:val="pt-BR"/>
-        </w:rPr>
-        <w:tab/>
-      </w:r>
-      <w:r>
-        <w:rPr>
-          <w:rFonts w:hint="default"/>
-          <w:sz w:val="14"/>
-          <w:szCs w:val="14"/>
-          <w:lang w:val="pt-BR"/>
-        </w:rPr>
-        <w:t xml:space="preserve">      ITENS.BDORDEM)</w:t>
+        <w:t xml:space="preserve">                        JOIN VEF_EMP_TMOVPROENT PRO ON (PRO.BDCODEMP = ITENS.BDCODEMP AND PRO.BDCHAVE = ITENS.BDCHAVE AND PRO.BDORDEM =               ITENS.BDORDEM)</w:t>
       </w:r>
     </w:p>
     <w:p>
@@ -1682,7 +1655,7 @@
           <w:szCs w:val="14"/>
           <w:lang w:val="pt-BR"/>
         </w:rPr>
-        <w:t xml:space="preserve">                                  WHERE SAI.BDCODEMP = 67 AND SAI.BDREFLAN = 202101 AND SAI.BDCHAVE = 1</w:t>
+        <w:t xml:space="preserve">                                  WHERE SAI.BDCODEMP = 67 AND SAI.BDREFLAN = 202101</w:t>
       </w:r>
     </w:p>
     <w:p>
@@ -1850,31 +1823,7 @@
           <w:szCs w:val="14"/>
           <w:lang w:val="pt-BR"/>
         </w:rPr>
-        <w:t xml:space="preserve">        ) TAB</w:t>
-      </w:r>
-    </w:p>
-    <w:p>
-      <w:pPr>
-        <w:numPr>
-          <w:ilvl w:val="0"/>
-          <w:numId w:val="0"/>
-        </w:numPr>
-        <w:ind w:firstLine="140" w:firstLineChars="100"/>
-        <w:rPr>
-          <w:rFonts w:hint="default"/>
-          <w:sz w:val="14"/>
-          <w:szCs w:val="14"/>
-          <w:lang w:val="pt-BR"/>
-        </w:rPr>
-      </w:pPr>
-      <w:r>
-        <w:rPr>
-          <w:rFonts w:hint="default"/>
-          <w:sz w:val="14"/>
-          <w:szCs w:val="14"/>
-          <w:lang w:val="pt-BR"/>
-        </w:rPr>
-        <w:t>;</w:t>
+        <w:t xml:space="preserve">        ) TAB;</w:t>
       </w:r>
     </w:p>
     <w:p>
@@ -1901,49 +1850,6 @@
         <w:ind w:firstLine="200" w:firstLineChars="100"/>
         <w:jc w:val="center"/>
       </w:pPr>
-      <w:r>
-        <w:drawing>
-          <wp:inline distT="0" distB="0" distL="114300" distR="114300">
-            <wp:extent cx="5862320" cy="656590"/>
-            <wp:effectExtent l="0" t="0" r="5080" b="10160"/>
-            <wp:docPr id="2" name="Imagem 2"/>
-            <wp:cNvGraphicFramePr>
-              <a:graphicFrameLocks xmlns:a="http://schemas.openxmlformats.org/drawingml/2006/main" noChangeAspect="1"/>
-            </wp:cNvGraphicFramePr>
-            <a:graphic xmlns:a="http://schemas.openxmlformats.org/drawingml/2006/main">
-              <a:graphicData uri="http://schemas.openxmlformats.org/drawingml/2006/picture">
-                <pic:pic xmlns:pic="http://schemas.openxmlformats.org/drawingml/2006/picture">
-                  <pic:nvPicPr>
-                    <pic:cNvPr id="2" name="Imagem 2"/>
-                    <pic:cNvPicPr>
-                      <a:picLocks noChangeAspect="1"/>
-                    </pic:cNvPicPr>
-                  </pic:nvPicPr>
-                  <pic:blipFill>
-                    <a:blip r:embed="rId5"/>
-                    <a:stretch>
-                      <a:fillRect/>
-                    </a:stretch>
-                  </pic:blipFill>
-                  <pic:spPr>
-                    <a:xfrm>
-                      <a:off x="0" y="0"/>
-                      <a:ext cx="5862320" cy="656590"/>
-                    </a:xfrm>
-                    <a:prstGeom prst="rect">
-                      <a:avLst/>
-                    </a:prstGeom>
-                    <a:noFill/>
-                    <a:ln>
-                      <a:noFill/>
-                    </a:ln>
-                  </pic:spPr>
-                </pic:pic>
-              </a:graphicData>
-            </a:graphic>
-          </wp:inline>
-        </w:drawing>
-      </w:r>
     </w:p>
     <w:p>
       <w:pPr>
@@ -1988,17 +1894,19 @@
     <w:p>
       <w:pPr>
         <w:numPr>
-          <w:numId w:val="0"/>
-        </w:numPr>
-        <w:rPr>
-          <w:rFonts w:hint="default"/>
-          <w:lang w:val="pt-BR"/>
-        </w:rPr>
-      </w:pPr>
-    </w:p>
-    <w:p>
-      <w:pPr>
-        <w:numPr>
+          <w:ilvl w:val="0"/>
+          <w:numId w:val="0"/>
+        </w:numPr>
+        <w:rPr>
+          <w:rFonts w:hint="default"/>
+          <w:lang w:val="pt-BR"/>
+        </w:rPr>
+      </w:pPr>
+    </w:p>
+    <w:p>
+      <w:pPr>
+        <w:numPr>
+          <w:ilvl w:val="0"/>
           <w:numId w:val="0"/>
         </w:numPr>
         <w:rPr>
@@ -2553,7 +2461,7 @@
                     </pic:cNvPicPr>
                   </pic:nvPicPr>
                   <pic:blipFill>
-                    <a:blip r:embed="rId6"/>
+                    <a:blip r:embed="rId5"/>
                     <a:stretch>
                       <a:fillRect/>
                     </a:stretch>
@@ -2625,563 +2533,734 @@
         </w:rPr>
         <w:t>Faça um select que traga os lançamentos de saídas, que não tem produto.</w:t>
       </w:r>
+    </w:p>
+    <w:p>
+      <w:pPr>
+        <w:numPr>
+          <w:ilvl w:val="0"/>
+          <w:numId w:val="0"/>
+        </w:numPr>
+        <w:ind w:firstLine="200" w:firstLineChars="100"/>
+        <w:jc w:val="left"/>
+        <w:rPr>
+          <w:rFonts w:hint="default"/>
+          <w:lang w:val="pt-BR"/>
+        </w:rPr>
+      </w:pPr>
+    </w:p>
+    <w:p>
+      <w:pPr>
+        <w:numPr>
+          <w:ilvl w:val="0"/>
+          <w:numId w:val="0"/>
+        </w:numPr>
+        <w:ind w:firstLine="140" w:firstLineChars="100"/>
+        <w:rPr>
+          <w:rFonts w:hint="default"/>
+          <w:sz w:val="14"/>
+          <w:szCs w:val="14"/>
+          <w:lang w:val="pt-BR"/>
+        </w:rPr>
+      </w:pPr>
+      <w:r>
+        <w:rPr>
+          <w:rFonts w:hint="default"/>
+          <w:sz w:val="14"/>
+          <w:szCs w:val="14"/>
+          <w:lang w:val="pt-BR"/>
+        </w:rPr>
+        <w:t>/* NÚMERO 4 */</w:t>
+      </w:r>
+    </w:p>
+    <w:p>
+      <w:pPr>
+        <w:numPr>
+          <w:ilvl w:val="0"/>
+          <w:numId w:val="0"/>
+        </w:numPr>
+        <w:ind w:firstLine="140" w:firstLineChars="100"/>
+        <w:rPr>
+          <w:rFonts w:hint="default"/>
+          <w:sz w:val="14"/>
+          <w:szCs w:val="14"/>
+          <w:lang w:val="pt-BR"/>
+        </w:rPr>
+      </w:pPr>
+      <w:r>
+        <w:rPr>
+          <w:rFonts w:hint="default"/>
+          <w:sz w:val="14"/>
+          <w:szCs w:val="14"/>
+          <w:lang w:val="pt-BR"/>
+        </w:rPr>
+        <w:t>SELECT TABELA.*, ITENS.*, PRODUTOS.*</w:t>
+      </w:r>
+    </w:p>
+    <w:p>
+      <w:pPr>
+        <w:numPr>
+          <w:ilvl w:val="0"/>
+          <w:numId w:val="0"/>
+        </w:numPr>
+        <w:ind w:firstLine="140" w:firstLineChars="100"/>
+        <w:rPr>
+          <w:rFonts w:hint="default"/>
+          <w:sz w:val="14"/>
+          <w:szCs w:val="14"/>
+          <w:lang w:val="pt-BR"/>
+        </w:rPr>
+      </w:pPr>
+      <w:r>
+        <w:rPr>
+          <w:rFonts w:hint="default"/>
+          <w:sz w:val="14"/>
+          <w:szCs w:val="14"/>
+          <w:lang w:val="pt-BR"/>
+        </w:rPr>
+        <w:t>FROM    (</w:t>
+      </w:r>
+    </w:p>
+    <w:p>
+      <w:pPr>
+        <w:numPr>
+          <w:ilvl w:val="0"/>
+          <w:numId w:val="0"/>
+        </w:numPr>
+        <w:ind w:firstLine="140" w:firstLineChars="100"/>
+        <w:rPr>
+          <w:rFonts w:hint="default"/>
+          <w:sz w:val="14"/>
+          <w:szCs w:val="14"/>
+          <w:lang w:val="pt-BR"/>
+        </w:rPr>
+      </w:pPr>
+      <w:r>
+        <w:rPr>
+          <w:rFonts w:hint="default"/>
+          <w:sz w:val="14"/>
+          <w:szCs w:val="14"/>
+          <w:lang w:val="pt-BR"/>
+        </w:rPr>
+        <w:t xml:space="preserve">            SELECT SAIDA.BDCODEMP, SAIDA.BDCHAVE</w:t>
+      </w:r>
+    </w:p>
+    <w:p>
+      <w:pPr>
+        <w:numPr>
+          <w:ilvl w:val="0"/>
+          <w:numId w:val="0"/>
+        </w:numPr>
+        <w:ind w:firstLine="140" w:firstLineChars="100"/>
+        <w:rPr>
+          <w:rFonts w:hint="default"/>
+          <w:sz w:val="14"/>
+          <w:szCs w:val="14"/>
+          <w:lang w:val="pt-BR"/>
+        </w:rPr>
+      </w:pPr>
+      <w:r>
+        <w:rPr>
+          <w:rFonts w:hint="default"/>
+          <w:sz w:val="14"/>
+          <w:szCs w:val="14"/>
+          <w:lang w:val="pt-BR"/>
+        </w:rPr>
+        <w:t xml:space="preserve">            FROM VEF_EMP_TMOVSAI SAIDA</w:t>
+      </w:r>
+    </w:p>
+    <w:p>
+      <w:pPr>
+        <w:numPr>
+          <w:ilvl w:val="0"/>
+          <w:numId w:val="0"/>
+        </w:numPr>
+        <w:ind w:firstLine="140" w:firstLineChars="100"/>
+        <w:rPr>
+          <w:rFonts w:hint="default"/>
+          <w:sz w:val="14"/>
+          <w:szCs w:val="14"/>
+          <w:lang w:val="pt-BR"/>
+        </w:rPr>
+      </w:pPr>
+      <w:r>
+        <w:rPr>
+          <w:rFonts w:hint="default"/>
+          <w:sz w:val="14"/>
+          <w:szCs w:val="14"/>
+          <w:lang w:val="pt-BR"/>
+        </w:rPr>
+        <w:t xml:space="preserve">            WHERE SAIDA.BDCODEMP = 67 AND SAIDA.BDREFLAN = 202101</w:t>
+      </w:r>
+    </w:p>
+    <w:p>
+      <w:pPr>
+        <w:numPr>
+          <w:ilvl w:val="0"/>
+          <w:numId w:val="0"/>
+        </w:numPr>
+        <w:ind w:firstLine="140" w:firstLineChars="100"/>
+        <w:rPr>
+          <w:rFonts w:hint="default"/>
+          <w:sz w:val="14"/>
+          <w:szCs w:val="14"/>
+          <w:lang w:val="pt-BR"/>
+        </w:rPr>
+      </w:pPr>
+      <w:r>
+        <w:rPr>
+          <w:rFonts w:hint="default"/>
+          <w:sz w:val="14"/>
+          <w:szCs w:val="14"/>
+          <w:lang w:val="pt-BR"/>
+        </w:rPr>
+        <w:t xml:space="preserve">        ) TABELA</w:t>
+      </w:r>
+    </w:p>
+    <w:p>
+      <w:pPr>
+        <w:numPr>
+          <w:ilvl w:val="0"/>
+          <w:numId w:val="0"/>
+        </w:numPr>
+        <w:ind w:firstLine="140" w:firstLineChars="100"/>
+        <w:rPr>
+          <w:rFonts w:hint="default"/>
+          <w:sz w:val="14"/>
+          <w:szCs w:val="14"/>
+          <w:lang w:val="pt-BR"/>
+        </w:rPr>
+      </w:pPr>
+      <w:r>
+        <w:rPr>
+          <w:rFonts w:hint="default"/>
+          <w:sz w:val="14"/>
+          <w:szCs w:val="14"/>
+          <w:lang w:val="pt-BR"/>
+        </w:rPr>
+        <w:t>LEFT OUTER JOIN VEF_EMP_TMOVSAIITENS ITENS ON (TABELA.BDCODEMP = ITENS.BDCODEMP AND TABELA.BDCHAVE = ITENS.BDCHAVE)</w:t>
+      </w:r>
+    </w:p>
+    <w:p>
+      <w:pPr>
+        <w:numPr>
+          <w:ilvl w:val="0"/>
+          <w:numId w:val="0"/>
+        </w:numPr>
+        <w:ind w:firstLine="140" w:firstLineChars="100"/>
+        <w:rPr>
+          <w:rFonts w:hint="default"/>
+          <w:sz w:val="14"/>
+          <w:szCs w:val="14"/>
+          <w:lang w:val="pt-BR"/>
+        </w:rPr>
+      </w:pPr>
+      <w:r>
+        <w:rPr>
+          <w:rFonts w:hint="default"/>
+          <w:sz w:val="14"/>
+          <w:szCs w:val="14"/>
+          <w:lang w:val="pt-BR"/>
+        </w:rPr>
+        <w:t>LEFT OUTER JOIN VEF_EMP_TMOVPROSAI PRODUTOS ON (ITENS.BDCODEMP = PRODUTOS.BDCODEMP AND ITENS.BDCHAVE = PRODUTOS.BDCHAVE AND ITENS.BDORDEM = PRODUTOS.BDORDEM)</w:t>
+      </w:r>
+    </w:p>
+    <w:p>
+      <w:pPr>
+        <w:numPr>
+          <w:ilvl w:val="0"/>
+          <w:numId w:val="0"/>
+        </w:numPr>
+        <w:ind w:firstLine="140" w:firstLineChars="100"/>
+        <w:rPr>
+          <w:rFonts w:hint="default"/>
+          <w:lang w:val="pt-BR"/>
+        </w:rPr>
+      </w:pPr>
+      <w:r>
+        <w:rPr>
+          <w:rFonts w:hint="default"/>
+          <w:sz w:val="14"/>
+          <w:szCs w:val="14"/>
+          <w:lang w:val="pt-BR"/>
+        </w:rPr>
+        <w:t>WHERE PRODUTOS.BDCODPROD IS NULL;</w:t>
+      </w:r>
+    </w:p>
+    <w:p>
+      <w:pPr>
+        <w:numPr>
+          <w:ilvl w:val="0"/>
+          <w:numId w:val="0"/>
+        </w:numPr>
+        <w:jc w:val="left"/>
+        <w:rPr>
+          <w:rFonts w:hint="default"/>
+          <w:lang w:val="pt-BR"/>
+        </w:rPr>
+      </w:pPr>
+    </w:p>
+    <w:p>
+      <w:pPr>
+        <w:numPr>
+          <w:ilvl w:val="0"/>
+          <w:numId w:val="1"/>
+        </w:numPr>
+        <w:ind w:left="0" w:leftChars="0" w:firstLine="0" w:firstLineChars="0"/>
+        <w:rPr>
+          <w:rFonts w:hint="default"/>
+          <w:lang w:val="pt-BR"/>
+        </w:rPr>
+      </w:pPr>
+      <w:r>
+        <w:rPr>
+          <w:rFonts w:hint="default"/>
+          <w:lang w:val="pt-BR"/>
+        </w:rPr>
+        <w:t>O SQL abaixo está com lentidão, ajuste o que está de errado.</w:t>
+      </w:r>
+    </w:p>
+    <w:p>
+      <w:pPr>
+        <w:numPr>
+          <w:ilvl w:val="0"/>
+          <w:numId w:val="0"/>
+        </w:numPr>
+        <w:ind w:leftChars="0"/>
+        <w:rPr>
+          <w:rFonts w:hint="default"/>
+          <w:lang w:val="pt-BR"/>
+        </w:rPr>
+      </w:pPr>
+    </w:p>
+    <w:p>
+      <w:pPr>
+        <w:numPr>
+          <w:ilvl w:val="0"/>
+          <w:numId w:val="0"/>
+        </w:numPr>
+        <w:ind w:leftChars="0"/>
+        <w:rPr>
+          <w:rFonts w:hint="default"/>
+          <w:lang w:val="pt-BR"/>
+        </w:rPr>
+      </w:pPr>
+      <w:r>
+        <w:rPr>
+          <w:rFonts w:hint="default"/>
+          <w:lang w:val="pt-BR"/>
+        </w:rPr>
+        <w:t>SELECT P.BDCODEMP, M.BDCHAVE, M.BDNUMDOCINI</w:t>
+      </w:r>
+    </w:p>
+    <w:p>
+      <w:pPr>
+        <w:numPr>
+          <w:ilvl w:val="0"/>
+          <w:numId w:val="0"/>
+        </w:numPr>
+        <w:ind w:leftChars="0"/>
+        <w:rPr>
+          <w:rFonts w:hint="default"/>
+          <w:lang w:val="pt-BR"/>
+        </w:rPr>
+      </w:pPr>
+      <w:r>
+        <w:rPr>
+          <w:rFonts w:hint="default"/>
+          <w:lang w:val="pt-BR"/>
+        </w:rPr>
+        <w:t>FROM VEF_EMP_TMOVENT M</w:t>
+      </w:r>
+    </w:p>
+    <w:p>
+      <w:pPr>
+        <w:numPr>
+          <w:ilvl w:val="0"/>
+          <w:numId w:val="0"/>
+        </w:numPr>
+        <w:ind w:leftChars="0"/>
+        <w:rPr>
+          <w:rFonts w:hint="default"/>
+          <w:lang w:val="pt-BR"/>
+        </w:rPr>
+      </w:pPr>
+      <w:r>
+        <w:rPr>
+          <w:rFonts w:hint="default"/>
+          <w:lang w:val="pt-BR"/>
+        </w:rPr>
+        <w:t>LEFT OUTER JOIN VEF_EMP_TMOVENTITENS I ON (I.BDCODEMP = M.BDCODEMP AND I.BDCHAVE = M.BDCHAVE)</w:t>
+      </w:r>
+    </w:p>
+    <w:p>
+      <w:pPr>
+        <w:numPr>
+          <w:ilvl w:val="0"/>
+          <w:numId w:val="0"/>
+        </w:numPr>
+        <w:ind w:leftChars="0"/>
+        <w:rPr>
+          <w:rFonts w:hint="default"/>
+          <w:lang w:val="pt-BR"/>
+        </w:rPr>
+      </w:pPr>
+      <w:r>
+        <w:rPr>
+          <w:rFonts w:hint="default"/>
+          <w:lang w:val="pt-BR"/>
+        </w:rPr>
+        <w:t>LEFT OUTER JOIN VEF_EMP_TMOVPROENT P ON (P.BDCHAVE = I.BDCHAVE)</w:t>
+      </w:r>
+    </w:p>
+    <w:p>
+      <w:pPr>
+        <w:numPr>
+          <w:ilvl w:val="0"/>
+          <w:numId w:val="0"/>
+        </w:numPr>
+        <w:ind w:leftChars="0"/>
+        <w:rPr>
+          <w:rFonts w:hint="default"/>
+          <w:lang w:val="pt-BR"/>
+        </w:rPr>
+      </w:pPr>
+      <w:r>
+        <w:rPr>
+          <w:rFonts w:hint="default"/>
+          <w:lang w:val="pt-BR"/>
+        </w:rPr>
+        <w:t>JOIN TCADPRO_VINC V ON (V.BDCODPROD = P.BDCODPROD AND V.BDCODEMP = P.BDCODEMP)</w:t>
+      </w:r>
+    </w:p>
+    <w:p>
+      <w:pPr>
+        <w:numPr>
+          <w:ilvl w:val="0"/>
+          <w:numId w:val="0"/>
+        </w:numPr>
+        <w:ind w:leftChars="0"/>
+        <w:rPr>
+          <w:rFonts w:hint="default"/>
+          <w:lang w:val="pt-BR"/>
+        </w:rPr>
+      </w:pPr>
+      <w:r>
+        <w:rPr>
+          <w:rFonts w:hint="default"/>
+          <w:lang w:val="pt-BR"/>
+        </w:rPr>
+        <w:t>LEFT OUTER JOIN TNCM N ON (N.BDNCMPROD = V.BDCODPROD)</w:t>
+      </w:r>
+    </w:p>
+    <w:p>
+      <w:pPr>
+        <w:numPr>
+          <w:ilvl w:val="0"/>
+          <w:numId w:val="0"/>
+        </w:numPr>
+        <w:ind w:leftChars="0"/>
+        <w:rPr>
+          <w:rFonts w:hint="default"/>
+          <w:lang w:val="pt-BR"/>
+        </w:rPr>
+      </w:pPr>
+      <w:r>
+        <w:rPr>
+          <w:rFonts w:hint="default"/>
+          <w:lang w:val="pt-BR"/>
+        </w:rPr>
+        <w:t>WHERE M.BDCODEMP = 67</w:t>
+      </w:r>
+    </w:p>
+    <w:p>
+      <w:pPr>
+        <w:numPr>
+          <w:ilvl w:val="0"/>
+          <w:numId w:val="0"/>
+        </w:numPr>
+        <w:ind w:leftChars="0"/>
+        <w:rPr>
+          <w:rFonts w:hint="default"/>
+          <w:lang w:val="pt-BR"/>
+        </w:rPr>
+      </w:pPr>
+      <w:r>
+        <w:rPr>
+          <w:rFonts w:hint="default"/>
+          <w:lang w:val="pt-BR"/>
+        </w:rPr>
+        <w:t>AND M.BDREFLAN = 202101;</w:t>
+      </w:r>
+      <w:r>
+        <w:rPr>
+          <w:rFonts w:hint="default"/>
+          <w:lang w:val="pt-BR"/>
+        </w:rPr>
+        <w:tab/>
+      </w:r>
+    </w:p>
+    <w:p>
+      <w:pPr>
+        <w:numPr>
+          <w:ilvl w:val="0"/>
+          <w:numId w:val="0"/>
+        </w:numPr>
+        <w:ind w:leftChars="0"/>
+        <w:rPr>
+          <w:rFonts w:hint="default"/>
+          <w:lang w:val="pt-BR"/>
+        </w:rPr>
+      </w:pPr>
+    </w:p>
+    <w:p>
+      <w:pPr>
+        <w:numPr>
+          <w:ilvl w:val="0"/>
+          <w:numId w:val="0"/>
+        </w:numPr>
+        <w:ind w:leftChars="0"/>
+        <w:rPr>
+          <w:rFonts w:hint="default"/>
+          <w:lang w:val="pt-BR"/>
+        </w:rPr>
+      </w:pPr>
+      <w:r>
+        <w:rPr>
+          <w:rFonts w:hint="default"/>
+          <w:lang w:val="pt-BR"/>
+        </w:rPr>
+        <w:t>RESPOSTA:</w:t>
+      </w:r>
+    </w:p>
+    <w:p>
+      <w:pPr>
+        <w:numPr>
+          <w:ilvl w:val="0"/>
+          <w:numId w:val="0"/>
+        </w:numPr>
+        <w:rPr>
+          <w:rFonts w:hint="default"/>
+          <w:sz w:val="14"/>
+          <w:szCs w:val="14"/>
+          <w:lang w:val="pt-BR"/>
+        </w:rPr>
+      </w:pPr>
+    </w:p>
+    <w:p>
+      <w:pPr>
+        <w:numPr>
+          <w:ilvl w:val="0"/>
+          <w:numId w:val="0"/>
+        </w:numPr>
+        <w:ind w:firstLine="140" w:firstLineChars="100"/>
+        <w:rPr>
+          <w:rFonts w:hint="default"/>
+          <w:sz w:val="14"/>
+          <w:szCs w:val="14"/>
+          <w:lang w:val="pt-BR"/>
+        </w:rPr>
+      </w:pPr>
+      <w:r>
+        <w:rPr>
+          <w:rFonts w:hint="default"/>
+          <w:sz w:val="14"/>
+          <w:szCs w:val="14"/>
+          <w:lang w:val="pt-BR"/>
+        </w:rPr>
+        <w:t>/* NÚMERO 5 */</w:t>
+      </w:r>
+    </w:p>
+    <w:p>
+      <w:pPr>
+        <w:numPr>
+          <w:ilvl w:val="0"/>
+          <w:numId w:val="0"/>
+        </w:numPr>
+        <w:ind w:firstLine="140" w:firstLineChars="100"/>
+        <w:rPr>
+          <w:rFonts w:hint="default"/>
+          <w:sz w:val="14"/>
+          <w:szCs w:val="14"/>
+          <w:lang w:val="pt-BR"/>
+        </w:rPr>
+      </w:pPr>
+      <w:r>
+        <w:rPr>
+          <w:rFonts w:hint="default"/>
+          <w:sz w:val="14"/>
+          <w:szCs w:val="14"/>
+          <w:lang w:val="pt-BR"/>
+        </w:rPr>
+        <w:t>SELECT P.BDCODEMP, M.BDCHAVE, M.BDNUMDOCINI</w:t>
+      </w:r>
+    </w:p>
+    <w:p>
+      <w:pPr>
+        <w:numPr>
+          <w:ilvl w:val="0"/>
+          <w:numId w:val="0"/>
+        </w:numPr>
+        <w:ind w:firstLine="140" w:firstLineChars="100"/>
+        <w:rPr>
+          <w:rFonts w:hint="default"/>
+          <w:sz w:val="14"/>
+          <w:szCs w:val="14"/>
+          <w:lang w:val="pt-BR"/>
+        </w:rPr>
+      </w:pPr>
+      <w:r>
+        <w:rPr>
+          <w:rFonts w:hint="default"/>
+          <w:sz w:val="14"/>
+          <w:szCs w:val="14"/>
+          <w:lang w:val="pt-BR"/>
+        </w:rPr>
+        <w:t>FROM    (</w:t>
+      </w:r>
+    </w:p>
+    <w:p>
+      <w:pPr>
+        <w:numPr>
+          <w:ilvl w:val="0"/>
+          <w:numId w:val="0"/>
+        </w:numPr>
+        <w:ind w:firstLine="140" w:firstLineChars="100"/>
+        <w:rPr>
+          <w:rFonts w:hint="default"/>
+          <w:sz w:val="14"/>
+          <w:szCs w:val="14"/>
+          <w:lang w:val="pt-BR"/>
+        </w:rPr>
+      </w:pPr>
+      <w:r>
+        <w:rPr>
+          <w:rFonts w:hint="default"/>
+          <w:sz w:val="14"/>
+          <w:szCs w:val="14"/>
+          <w:lang w:val="pt-BR"/>
+        </w:rPr>
+        <w:t xml:space="preserve">            SELECT M.BDCHAVE, M.BDNUMDOCINI, M.BDCODEMP</w:t>
+      </w:r>
+    </w:p>
+    <w:p>
+      <w:pPr>
+        <w:numPr>
+          <w:ilvl w:val="0"/>
+          <w:numId w:val="0"/>
+        </w:numPr>
+        <w:ind w:firstLine="140" w:firstLineChars="100"/>
+        <w:rPr>
+          <w:rFonts w:hint="default"/>
+          <w:sz w:val="14"/>
+          <w:szCs w:val="14"/>
+          <w:lang w:val="pt-BR"/>
+        </w:rPr>
+      </w:pPr>
+      <w:r>
+        <w:rPr>
+          <w:rFonts w:hint="default"/>
+          <w:sz w:val="14"/>
+          <w:szCs w:val="14"/>
+          <w:lang w:val="pt-BR"/>
+        </w:rPr>
+        <w:t xml:space="preserve">            FROM VEF_EMP_TMOVENT M</w:t>
+      </w:r>
+    </w:p>
+    <w:p>
+      <w:pPr>
+        <w:numPr>
+          <w:ilvl w:val="0"/>
+          <w:numId w:val="0"/>
+        </w:numPr>
+        <w:ind w:firstLine="140" w:firstLineChars="100"/>
+        <w:rPr>
+          <w:rFonts w:hint="default"/>
+          <w:sz w:val="14"/>
+          <w:szCs w:val="14"/>
+          <w:lang w:val="pt-BR"/>
+        </w:rPr>
+      </w:pPr>
+      <w:r>
+        <w:rPr>
+          <w:rFonts w:hint="default"/>
+          <w:sz w:val="14"/>
+          <w:szCs w:val="14"/>
+          <w:lang w:val="pt-BR"/>
+        </w:rPr>
+        <w:t xml:space="preserve">            WHERE M.BDCODEMP = 67 AND M.BDREFLAN = 202101</w:t>
+      </w:r>
+    </w:p>
+    <w:p>
+      <w:pPr>
+        <w:numPr>
+          <w:ilvl w:val="0"/>
+          <w:numId w:val="0"/>
+        </w:numPr>
+        <w:ind w:firstLine="140" w:firstLineChars="100"/>
+        <w:rPr>
+          <w:rFonts w:hint="default"/>
+          <w:sz w:val="14"/>
+          <w:szCs w:val="14"/>
+          <w:lang w:val="pt-BR"/>
+        </w:rPr>
+      </w:pPr>
+      <w:r>
+        <w:rPr>
+          <w:rFonts w:hint="default"/>
+          <w:sz w:val="14"/>
+          <w:szCs w:val="14"/>
+          <w:lang w:val="pt-BR"/>
+        </w:rPr>
+        <w:t xml:space="preserve">        ) M</w:t>
+      </w:r>
+    </w:p>
+    <w:p>
+      <w:pPr>
+        <w:numPr>
+          <w:ilvl w:val="0"/>
+          <w:numId w:val="0"/>
+        </w:numPr>
+        <w:ind w:firstLine="140" w:firstLineChars="100"/>
+        <w:rPr>
+          <w:rFonts w:hint="default"/>
+          <w:sz w:val="14"/>
+          <w:szCs w:val="14"/>
+          <w:lang w:val="pt-BR"/>
+        </w:rPr>
+      </w:pPr>
+      <w:r>
+        <w:rPr>
+          <w:rFonts w:hint="default"/>
+          <w:sz w:val="14"/>
+          <w:szCs w:val="14"/>
+          <w:lang w:val="pt-BR"/>
+        </w:rPr>
+        <w:t>JOIN VEF_EMP_TMOVENTITENS I ON (I.BDCODEMP = M.BDCODEMP AND I.BDCHAVE = M.BDCHAVE)</w:t>
+      </w:r>
+    </w:p>
+    <w:p>
+      <w:pPr>
+        <w:numPr>
+          <w:ilvl w:val="0"/>
+          <w:numId w:val="0"/>
+        </w:numPr>
+        <w:ind w:firstLine="140" w:firstLineChars="100"/>
+        <w:rPr>
+          <w:rFonts w:hint="default"/>
+          <w:lang w:val="pt-BR"/>
+        </w:rPr>
+      </w:pPr>
+      <w:r>
+        <w:rPr>
+          <w:rFonts w:hint="default"/>
+          <w:sz w:val="14"/>
+          <w:szCs w:val="14"/>
+          <w:lang w:val="pt-BR"/>
+        </w:rPr>
+        <w:t>JOIN VEF_EMP_TMOVPROENT P ON (P.BDCODEMP = I.BDCODEMP AND P.BDCHAVE = I.BDCHAVE AND P.BDORDEM = I.BDORDEM);</w:t>
+      </w:r>
       <w:bookmarkStart w:id="0" w:name="_GoBack"/>
       <w:bookmarkEnd w:id="0"/>
-    </w:p>
-    <w:p>
-      <w:pPr>
-        <w:numPr>
-          <w:ilvl w:val="0"/>
-          <w:numId w:val="0"/>
-        </w:numPr>
-        <w:ind w:firstLine="200" w:firstLineChars="100"/>
-        <w:jc w:val="left"/>
-        <w:rPr>
-          <w:rFonts w:hint="default"/>
-          <w:lang w:val="pt-BR"/>
-        </w:rPr>
-      </w:pPr>
-    </w:p>
-    <w:p>
-      <w:pPr>
-        <w:numPr>
-          <w:ilvl w:val="0"/>
-          <w:numId w:val="0"/>
-        </w:numPr>
-        <w:jc w:val="left"/>
-        <w:rPr>
-          <w:rFonts w:hint="default"/>
-          <w:lang w:val="pt-BR"/>
-        </w:rPr>
-      </w:pPr>
-    </w:p>
-    <w:p>
-      <w:pPr>
-        <w:numPr>
-          <w:ilvl w:val="0"/>
-          <w:numId w:val="1"/>
-        </w:numPr>
-        <w:ind w:left="0" w:leftChars="0" w:firstLine="0" w:firstLineChars="0"/>
-        <w:rPr>
-          <w:rFonts w:hint="default"/>
-          <w:lang w:val="pt-BR"/>
-        </w:rPr>
-      </w:pPr>
-      <w:r>
-        <w:rPr>
-          <w:rFonts w:hint="default"/>
-          <w:lang w:val="pt-BR"/>
-        </w:rPr>
-        <w:t>O SQL abaixo está com lentidão, ajuste o que está de errado.</w:t>
-      </w:r>
-    </w:p>
-    <w:p>
-      <w:pPr>
-        <w:numPr>
-          <w:numId w:val="0"/>
-        </w:numPr>
-        <w:ind w:leftChars="0"/>
-        <w:rPr>
-          <w:rFonts w:hint="default"/>
-          <w:lang w:val="pt-BR"/>
-        </w:rPr>
-      </w:pPr>
-    </w:p>
-    <w:p>
-      <w:pPr>
-        <w:numPr>
-          <w:ilvl w:val="0"/>
-          <w:numId w:val="0"/>
-        </w:numPr>
-        <w:ind w:leftChars="0"/>
-        <w:rPr>
-          <w:rFonts w:hint="default"/>
-          <w:lang w:val="pt-BR"/>
-        </w:rPr>
-      </w:pPr>
-      <w:r>
-        <w:rPr>
-          <w:rFonts w:hint="default"/>
-          <w:lang w:val="pt-BR"/>
-        </w:rPr>
-        <w:t>SELECT P.BDCODEMP, M.BDCHAVE, M.BDNUMDOCINI</w:t>
-      </w:r>
-    </w:p>
-    <w:p>
-      <w:pPr>
-        <w:numPr>
-          <w:ilvl w:val="0"/>
-          <w:numId w:val="0"/>
-        </w:numPr>
-        <w:ind w:leftChars="0"/>
-        <w:rPr>
-          <w:rFonts w:hint="default"/>
-          <w:lang w:val="pt-BR"/>
-        </w:rPr>
-      </w:pPr>
-      <w:r>
-        <w:rPr>
-          <w:rFonts w:hint="default"/>
-          <w:lang w:val="pt-BR"/>
-        </w:rPr>
-        <w:t>FROM VEF_EMP_TMOVENT M</w:t>
-      </w:r>
-    </w:p>
-    <w:p>
-      <w:pPr>
-        <w:numPr>
-          <w:ilvl w:val="0"/>
-          <w:numId w:val="0"/>
-        </w:numPr>
-        <w:ind w:leftChars="0"/>
-        <w:rPr>
-          <w:rFonts w:hint="default"/>
-          <w:lang w:val="pt-BR"/>
-        </w:rPr>
-      </w:pPr>
-      <w:r>
-        <w:rPr>
-          <w:rFonts w:hint="default"/>
-          <w:lang w:val="pt-BR"/>
-        </w:rPr>
-        <w:t>LEFT OUTER JOIN VEF_EMP_TMOVENTITENS I ON (I.BDCODEMP = M.BDCODEMP AND I.BDCHAVE = M.BDCHAVE)</w:t>
-      </w:r>
-    </w:p>
-    <w:p>
-      <w:pPr>
-        <w:numPr>
-          <w:ilvl w:val="0"/>
-          <w:numId w:val="0"/>
-        </w:numPr>
-        <w:ind w:leftChars="0"/>
-        <w:rPr>
-          <w:rFonts w:hint="default"/>
-          <w:lang w:val="pt-BR"/>
-        </w:rPr>
-      </w:pPr>
-      <w:r>
-        <w:rPr>
-          <w:rFonts w:hint="default"/>
-          <w:lang w:val="pt-BR"/>
-        </w:rPr>
-        <w:t>LEFT OUTER JOIN VEF_EMP_TMOVPROENT P ON (P.BDCHAVE = I.BDCHAVE)</w:t>
-      </w:r>
-    </w:p>
-    <w:p>
-      <w:pPr>
-        <w:numPr>
-          <w:ilvl w:val="0"/>
-          <w:numId w:val="0"/>
-        </w:numPr>
-        <w:ind w:leftChars="0"/>
-        <w:rPr>
-          <w:rFonts w:hint="default"/>
-          <w:lang w:val="pt-BR"/>
-        </w:rPr>
-      </w:pPr>
-      <w:r>
-        <w:rPr>
-          <w:rFonts w:hint="default"/>
-          <w:lang w:val="pt-BR"/>
-        </w:rPr>
-        <w:t>JOIN TCADPRO_VINC V ON (V.BDCODPROD = P.BDCODPROD AND V.BDCODEMP = P.BDCODEMP)</w:t>
-      </w:r>
-    </w:p>
-    <w:p>
-      <w:pPr>
-        <w:numPr>
-          <w:ilvl w:val="0"/>
-          <w:numId w:val="0"/>
-        </w:numPr>
-        <w:ind w:leftChars="0"/>
-        <w:rPr>
-          <w:rFonts w:hint="default"/>
-          <w:lang w:val="pt-BR"/>
-        </w:rPr>
-      </w:pPr>
-      <w:r>
-        <w:rPr>
-          <w:rFonts w:hint="default"/>
-          <w:lang w:val="pt-BR"/>
-        </w:rPr>
-        <w:t>LEFT OUTER JOIN TNCM N ON (N.BDNCMPROD = V.BDCODPROD)</w:t>
-      </w:r>
-    </w:p>
-    <w:p>
-      <w:pPr>
-        <w:numPr>
-          <w:ilvl w:val="0"/>
-          <w:numId w:val="0"/>
-        </w:numPr>
-        <w:ind w:leftChars="0"/>
-        <w:rPr>
-          <w:rFonts w:hint="default"/>
-          <w:lang w:val="pt-BR"/>
-        </w:rPr>
-      </w:pPr>
-      <w:r>
-        <w:rPr>
-          <w:rFonts w:hint="default"/>
-          <w:lang w:val="pt-BR"/>
-        </w:rPr>
-        <w:t>WHERE M.BDCODEMP = 67</w:t>
-      </w:r>
-    </w:p>
-    <w:p>
-      <w:pPr>
-        <w:numPr>
-          <w:ilvl w:val="0"/>
-          <w:numId w:val="0"/>
-        </w:numPr>
-        <w:ind w:leftChars="0"/>
-        <w:rPr>
-          <w:rFonts w:hint="default"/>
-          <w:lang w:val="pt-BR"/>
-        </w:rPr>
-      </w:pPr>
-      <w:r>
-        <w:rPr>
-          <w:rFonts w:hint="default"/>
-          <w:lang w:val="pt-BR"/>
-        </w:rPr>
-        <w:t>AND M.BDREFLAN = 202101;</w:t>
-      </w:r>
-    </w:p>
-    <w:p>
-      <w:pPr>
-        <w:numPr>
-          <w:ilvl w:val="0"/>
-          <w:numId w:val="0"/>
-        </w:numPr>
-        <w:ind w:leftChars="0"/>
-        <w:rPr>
-          <w:rFonts w:hint="default"/>
-          <w:lang w:val="pt-BR"/>
-        </w:rPr>
-      </w:pPr>
-    </w:p>
-    <w:p>
-      <w:pPr>
-        <w:numPr>
-          <w:ilvl w:val="0"/>
-          <w:numId w:val="0"/>
-        </w:numPr>
-        <w:ind w:leftChars="0"/>
-        <w:rPr>
-          <w:rFonts w:hint="default"/>
-          <w:lang w:val="pt-BR"/>
-        </w:rPr>
-      </w:pPr>
-      <w:r>
-        <w:rPr>
-          <w:rFonts w:hint="default"/>
-          <w:lang w:val="pt-BR"/>
-        </w:rPr>
-        <w:t>RESPOSTA:</w:t>
-      </w:r>
-    </w:p>
-    <w:p>
-      <w:pPr>
-        <w:numPr>
-          <w:ilvl w:val="0"/>
-          <w:numId w:val="0"/>
-        </w:numPr>
-        <w:ind w:firstLine="140" w:firstLineChars="100"/>
-        <w:rPr>
-          <w:rFonts w:hint="default"/>
-          <w:sz w:val="14"/>
-          <w:szCs w:val="14"/>
-          <w:lang w:val="pt-BR"/>
-        </w:rPr>
-      </w:pPr>
-    </w:p>
-    <w:p>
-      <w:pPr>
-        <w:numPr>
-          <w:ilvl w:val="0"/>
-          <w:numId w:val="0"/>
-        </w:numPr>
-        <w:ind w:firstLine="140" w:firstLineChars="100"/>
-        <w:rPr>
-          <w:rFonts w:hint="default"/>
-          <w:sz w:val="14"/>
-          <w:szCs w:val="14"/>
-          <w:lang w:val="pt-BR"/>
-        </w:rPr>
-      </w:pPr>
-      <w:r>
-        <w:rPr>
-          <w:rFonts w:hint="default"/>
-          <w:sz w:val="14"/>
-          <w:szCs w:val="14"/>
-          <w:lang w:val="pt-BR"/>
-        </w:rPr>
-        <w:t>/* NÚMERO 5 */</w:t>
-      </w:r>
-    </w:p>
-    <w:p>
-      <w:pPr>
-        <w:numPr>
-          <w:ilvl w:val="0"/>
-          <w:numId w:val="0"/>
-        </w:numPr>
-        <w:ind w:firstLine="140" w:firstLineChars="100"/>
-        <w:rPr>
-          <w:rFonts w:hint="default"/>
-          <w:sz w:val="14"/>
-          <w:szCs w:val="14"/>
-          <w:lang w:val="pt-BR"/>
-        </w:rPr>
-      </w:pPr>
-      <w:r>
-        <w:rPr>
-          <w:rFonts w:hint="default"/>
-          <w:sz w:val="14"/>
-          <w:szCs w:val="14"/>
-          <w:lang w:val="pt-BR"/>
-        </w:rPr>
-        <w:t>SELECT P.BDCODEMP, M.BDCHAVE, M.BDNUMDOCINI</w:t>
-      </w:r>
-    </w:p>
-    <w:p>
-      <w:pPr>
-        <w:numPr>
-          <w:ilvl w:val="0"/>
-          <w:numId w:val="0"/>
-        </w:numPr>
-        <w:ind w:firstLine="140" w:firstLineChars="100"/>
-        <w:rPr>
-          <w:rFonts w:hint="default"/>
-          <w:sz w:val="14"/>
-          <w:szCs w:val="14"/>
-          <w:lang w:val="pt-BR"/>
-        </w:rPr>
-      </w:pPr>
-      <w:r>
-        <w:rPr>
-          <w:rFonts w:hint="default"/>
-          <w:sz w:val="14"/>
-          <w:szCs w:val="14"/>
-          <w:lang w:val="pt-BR"/>
-        </w:rPr>
-        <w:t>FROM    (</w:t>
-      </w:r>
-    </w:p>
-    <w:p>
-      <w:pPr>
-        <w:numPr>
-          <w:ilvl w:val="0"/>
-          <w:numId w:val="0"/>
-        </w:numPr>
-        <w:ind w:firstLine="140" w:firstLineChars="100"/>
-        <w:rPr>
-          <w:rFonts w:hint="default"/>
-          <w:sz w:val="14"/>
-          <w:szCs w:val="14"/>
-          <w:lang w:val="pt-BR"/>
-        </w:rPr>
-      </w:pPr>
-      <w:r>
-        <w:rPr>
-          <w:rFonts w:hint="default"/>
-          <w:sz w:val="14"/>
-          <w:szCs w:val="14"/>
-          <w:lang w:val="pt-BR"/>
-        </w:rPr>
-        <w:t xml:space="preserve">            SELECT M.BDCHAVE, M.BDNUMDOCINI, M.BDCODEMP</w:t>
-      </w:r>
-    </w:p>
-    <w:p>
-      <w:pPr>
-        <w:numPr>
-          <w:ilvl w:val="0"/>
-          <w:numId w:val="0"/>
-        </w:numPr>
-        <w:ind w:firstLine="140" w:firstLineChars="100"/>
-        <w:rPr>
-          <w:rFonts w:hint="default"/>
-          <w:sz w:val="14"/>
-          <w:szCs w:val="14"/>
-          <w:lang w:val="pt-BR"/>
-        </w:rPr>
-      </w:pPr>
-      <w:r>
-        <w:rPr>
-          <w:rFonts w:hint="default"/>
-          <w:sz w:val="14"/>
-          <w:szCs w:val="14"/>
-          <w:lang w:val="pt-BR"/>
-        </w:rPr>
-        <w:t xml:space="preserve">            FROM VEF_EMP_TMOVENT M</w:t>
-      </w:r>
-    </w:p>
-    <w:p>
-      <w:pPr>
-        <w:numPr>
-          <w:ilvl w:val="0"/>
-          <w:numId w:val="0"/>
-        </w:numPr>
-        <w:ind w:firstLine="140" w:firstLineChars="100"/>
-        <w:rPr>
-          <w:rFonts w:hint="default"/>
-          <w:sz w:val="14"/>
-          <w:szCs w:val="14"/>
-          <w:lang w:val="pt-BR"/>
-        </w:rPr>
-      </w:pPr>
-      <w:r>
-        <w:rPr>
-          <w:rFonts w:hint="default"/>
-          <w:sz w:val="14"/>
-          <w:szCs w:val="14"/>
-          <w:lang w:val="pt-BR"/>
-        </w:rPr>
-        <w:t xml:space="preserve">            WHERE M.BDCODEMP = 67 AND M.BDREFLAN = 202101</w:t>
-      </w:r>
-    </w:p>
-    <w:p>
-      <w:pPr>
-        <w:numPr>
-          <w:ilvl w:val="0"/>
-          <w:numId w:val="0"/>
-        </w:numPr>
-        <w:ind w:firstLine="140" w:firstLineChars="100"/>
-        <w:rPr>
-          <w:rFonts w:hint="default"/>
-          <w:sz w:val="14"/>
-          <w:szCs w:val="14"/>
-          <w:lang w:val="pt-BR"/>
-        </w:rPr>
-      </w:pPr>
-      <w:r>
-        <w:rPr>
-          <w:rFonts w:hint="default"/>
-          <w:sz w:val="14"/>
-          <w:szCs w:val="14"/>
-          <w:lang w:val="pt-BR"/>
-        </w:rPr>
-        <w:t xml:space="preserve">        ) M</w:t>
-      </w:r>
-    </w:p>
-    <w:p>
-      <w:pPr>
-        <w:numPr>
-          <w:ilvl w:val="0"/>
-          <w:numId w:val="0"/>
-        </w:numPr>
-        <w:ind w:firstLine="140" w:firstLineChars="100"/>
-        <w:rPr>
-          <w:rFonts w:hint="default"/>
-          <w:sz w:val="14"/>
-          <w:szCs w:val="14"/>
-          <w:lang w:val="pt-BR"/>
-        </w:rPr>
-      </w:pPr>
-      <w:r>
-        <w:rPr>
-          <w:rFonts w:hint="default"/>
-          <w:sz w:val="14"/>
-          <w:szCs w:val="14"/>
-          <w:lang w:val="pt-BR"/>
-        </w:rPr>
-        <w:t>LEFT OUTER JOIN VEF_EMP_TMOVENTITENS I ON (I.BDCODEMP = M.BDCODEMP AND I.BDCHAVE = M.BDCHAVE)</w:t>
-      </w:r>
-    </w:p>
-    <w:p>
-      <w:pPr>
-        <w:numPr>
-          <w:ilvl w:val="0"/>
-          <w:numId w:val="0"/>
-        </w:numPr>
-        <w:ind w:firstLine="140" w:firstLineChars="100"/>
-        <w:rPr>
-          <w:rFonts w:hint="default"/>
-          <w:sz w:val="14"/>
-          <w:szCs w:val="14"/>
-          <w:lang w:val="pt-BR"/>
-        </w:rPr>
-      </w:pPr>
-      <w:r>
-        <w:rPr>
-          <w:rFonts w:hint="default"/>
-          <w:sz w:val="14"/>
-          <w:szCs w:val="14"/>
-          <w:lang w:val="pt-BR"/>
-        </w:rPr>
-        <w:t>LEFT OUTER JOIN VEF_EMP_TMOVPROENT P ON (P.BDCODEMP = I.BDCODEMP AND P.BDCHAVE = I.BDCHAVE AND P.BDORDEM = I.BDORDEM);</w:t>
-      </w:r>
-    </w:p>
-    <w:p>
-      <w:pPr>
-        <w:numPr>
-          <w:ilvl w:val="0"/>
-          <w:numId w:val="0"/>
-        </w:numPr>
-        <w:ind w:firstLine="200" w:firstLineChars="100"/>
-        <w:jc w:val="center"/>
-        <w:rPr>
-          <w:rFonts w:hint="default"/>
-          <w:sz w:val="14"/>
-          <w:szCs w:val="14"/>
-          <w:lang w:val="pt-BR"/>
-        </w:rPr>
-      </w:pPr>
-      <w:r>
-        <w:drawing>
-          <wp:inline distT="0" distB="0" distL="114300" distR="114300">
-            <wp:extent cx="2114550" cy="3762375"/>
-            <wp:effectExtent l="0" t="0" r="0" b="9525"/>
-            <wp:docPr id="4" name="Imagem 2"/>
-            <wp:cNvGraphicFramePr>
-              <a:graphicFrameLocks xmlns:a="http://schemas.openxmlformats.org/drawingml/2006/main" noChangeAspect="1"/>
-            </wp:cNvGraphicFramePr>
-            <a:graphic xmlns:a="http://schemas.openxmlformats.org/drawingml/2006/main">
-              <a:graphicData uri="http://schemas.openxmlformats.org/drawingml/2006/picture">
-                <pic:pic xmlns:pic="http://schemas.openxmlformats.org/drawingml/2006/picture">
-                  <pic:nvPicPr>
-                    <pic:cNvPr id="4" name="Imagem 2"/>
-                    <pic:cNvPicPr>
-                      <a:picLocks noChangeAspect="1"/>
-                    </pic:cNvPicPr>
-                  </pic:nvPicPr>
-                  <pic:blipFill>
-                    <a:blip r:embed="rId7"/>
-                    <a:stretch>
-                      <a:fillRect/>
-                    </a:stretch>
-                  </pic:blipFill>
-                  <pic:spPr>
-                    <a:xfrm>
-                      <a:off x="0" y="0"/>
-                      <a:ext cx="2114550" cy="3762375"/>
-                    </a:xfrm>
-                    <a:prstGeom prst="rect">
-                      <a:avLst/>
-                    </a:prstGeom>
-                    <a:noFill/>
-                    <a:ln>
-                      <a:noFill/>
-                    </a:ln>
-                  </pic:spPr>
-                </pic:pic>
-              </a:graphicData>
-            </a:graphic>
-          </wp:inline>
-        </w:drawing>
-      </w:r>
-    </w:p>
-    <w:p>
-      <w:pPr>
-        <w:numPr>
-          <w:ilvl w:val="0"/>
-          <w:numId w:val="0"/>
-        </w:numPr>
-        <w:jc w:val="left"/>
-        <w:rPr>
-          <w:rFonts w:hint="default"/>
-          <w:lang w:val="pt-BR"/>
-        </w:rPr>
-      </w:pPr>
     </w:p>
     <w:sectPr>
       <w:pgSz w:w="11906" w:h="16838"/>
@@ -3289,7 +3368,7 @@
     <w:lsdException w:qFormat="1" w:unhideWhenUsed="0" w:uiPriority="0" w:semiHidden="0" w:name="Title"/>
     <w:lsdException w:unhideWhenUsed="0" w:uiPriority="0" w:semiHidden="0" w:name="Closing"/>
     <w:lsdException w:unhideWhenUsed="0" w:uiPriority="0" w:semiHidden="0" w:name="Signature"/>
-    <w:lsdException w:unhideWhenUsed="0" w:uiPriority="0" w:name="Default Paragraph Font"/>
+    <w:lsdException w:qFormat="1" w:unhideWhenUsed="0" w:uiPriority="0" w:name="Default Paragraph Font"/>
     <w:lsdException w:unhideWhenUsed="0" w:uiPriority="0" w:semiHidden="0" w:name="Body Text"/>
     <w:lsdException w:unhideWhenUsed="0" w:uiPriority="0" w:semiHidden="0" w:name="Body Text Indent"/>
     <w:lsdException w:unhideWhenUsed="0" w:uiPriority="0" w:semiHidden="0" w:name="List Continue"/>
@@ -3387,6 +3466,7 @@
   <w:style w:type="character" w:default="1" w:styleId="2">
     <w:name w:val="Default Paragraph Font"/>
     <w:semiHidden/>
+    <w:qFormat/>
     <w:uiPriority w:val="0"/>
   </w:style>
   <w:style w:type="table" w:default="1" w:styleId="3">

</xml_diff>